<commit_message>
Commit directly to remote via git UI
</commit_message>
<xml_diff>
--- a/another_item.docx
+++ b/another_item.docx
@@ -4,7 +4,7 @@
   <w:body>
     <w:p>
       <w:r>
-        <w:t>Another test file</w:t>
+        <w:t>Manual file upload</w:t>
       </w:r>
       <w:bookmarkStart w:id="0" w:name="_GoBack"/>
       <w:bookmarkEnd w:id="0"/>
@@ -132,7 +132,7 @@
     <w:lsdException w:unhideWhenUsed="0" w:uiPriority="0" w:semiHidden="0" w:name="HTML Sample"/>
     <w:lsdException w:unhideWhenUsed="0" w:uiPriority="0" w:semiHidden="0" w:name="HTML Typewriter"/>
     <w:lsdException w:unhideWhenUsed="0" w:uiPriority="0" w:semiHidden="0" w:name="HTML Variable"/>
-    <w:lsdException w:unhideWhenUsed="0" w:uiPriority="0" w:name="Normal Table"/>
+    <w:lsdException w:qFormat="1" w:unhideWhenUsed="0" w:uiPriority="0" w:name="Normal Table"/>
     <w:lsdException w:unhideWhenUsed="0" w:uiPriority="0" w:semiHidden="0" w:name="annotation subject"/>
     <w:lsdException w:unhideWhenUsed="0" w:uiPriority="0" w:semiHidden="0" w:name="Table Simple 1"/>
     <w:lsdException w:unhideWhenUsed="0" w:uiPriority="0" w:semiHidden="0" w:name="Table Simple 2"/>
@@ -303,6 +303,7 @@
   <w:style w:type="table" w:default="1" w:styleId="3">
     <w:name w:val="Normal Table"/>
     <w:semiHidden/>
+    <w:qFormat/>
     <w:uiPriority w:val="0"/>
     <w:tblPr>
       <w:tblCellMar>

</xml_diff>